<commit_message>
DOCS: Modification de la documentation pour ajouter le nouveau format
</commit_message>
<xml_diff>
--- a/docs/Manuel-Utilisation_FileForge_V1.0.docx
+++ b/docs/Manuel-Utilisation_FileForge_V1.0.docx
@@ -9110,7 +9110,13 @@
         <w:t> </w:t>
       </w:r>
       <w:r>
-        <w:t>» suivi d’un numéro (par exemple, 1, 2, 40, 220, 999, etc.) et de «</w:t>
+        <w:t xml:space="preserve">» suivi d’un numéro (par exemple, 1, 2, 40, 220, 999, etc.) et de </w:t>
+      </w:r>
+      <w:r>
+        <w:t xml:space="preserve">« _ » ou </w:t>
+      </w:r>
+      <w:r>
+        <w:t>«</w:t>
       </w:r>
       <w:r>
         <w:t> </w:t>

</xml_diff>